<commit_message>
Finish up to 2.2.3
</commit_message>
<xml_diff>
--- a/Our Paper/SQL_SIGN_Section2_Suresh_Yhap .docx
+++ b/Our Paper/SQL_SIGN_Section2_Suresh_Yhap .docx
@@ -132,7 +132,7 @@
         <w:rPr>
           <w:rtl w:val="0"/>
         </w:rPr>
-        <w:t xml:space="preserve">) [KL 584]. An example of a field is the rational numbers ℚ equipped with the usual notions of addition, subtraction (addition with the inverse), multiplication, and division (multiplication with the inverse). A finite field (aka a Galois field) is a field with finite order (the number of elements or cardinality of the underlying set).</w:t>
+        <w:t xml:space="preserve">). An example of a field is the rational numbers ℚ equipped with the usual notions of addition, subtraction (addition with the inverse), multiplication, and division (multiplication with the inverse). A finite field (aka a Galois field) is a field with finite order (the number of elements or cardinality of the underlying set).</w:t>
       </w:r>
     </w:p>
     <w:p>
@@ -219,7 +219,27 @@
         <w:rPr>
           <w:rtl w:val="0"/>
         </w:rPr>
-        <w:t xml:space="preserve"> where p is congruent to 3 (mod 4). All finite fields are of prime power order. The characteristic of a field is the minimum positive number of times you must add the multiplicative identity element to get the additive identity. An illustrative example is the field (ℤ</w:t>
+        <w:t xml:space="preserve"> where </w:t>
+      </w:r>
+      <m:oMath>
+        <m:r>
+          <w:rPr/>
+          <m:t xml:space="preserve">p </m:t>
+        </m:r>
+        <m:r>
+          <w:rPr/>
+          <m:t>≡</m:t>
+        </m:r>
+        <m:r>
+          <w:rPr/>
+          <m:t xml:space="preserve"> 3 (mod 4)</m:t>
+        </m:r>
+      </m:oMath>
+      <w:r>
+        <w:rPr>
+          <w:rtl w:val="0"/>
+        </w:rPr>
+        <w:t xml:space="preserve">. All finite fields are of prime power order. The characteristic of a field is the minimum positive number of times you must add the multiplicative identity element to get the additive identity. An illustrative example is the field (ℤ</w:t>
       </w:r>
       <w:r>
         <w:rPr>
@@ -230,10 +250,56 @@
       </w:r>
       <w:r>
         <w:rPr>
-          <w:rFonts w:ascii="Arial Unicode MS" w:cs="Arial Unicode MS" w:eastAsia="Arial Unicode MS" w:hAnsi="Arial Unicode MS"/>
-          <w:rtl w:val="0"/>
-        </w:rPr>
-        <w:t xml:space="preserve">, +, ✕) where the operations are done modulo p. The characteristic of this field is p because adding 1 p times yields 0 (because it equals p which is congruent to 0 mod p). The characteristic of a field </w:t>
+          <w:rtl w:val="0"/>
+        </w:rPr>
+        <w:t xml:space="preserve">, +, </w:t>
+      </w:r>
+      <m:oMath>
+        <m:r>
+          <m:t>⋅</m:t>
+        </m:r>
+      </m:oMath>
+      <w:r>
+        <w:rPr>
+          <w:rtl w:val="0"/>
+        </w:rPr>
+        <w:t xml:space="preserve">) where the operations are done modulo </w:t>
+      </w:r>
+      <m:oMath>
+        <m:r>
+          <w:rPr/>
+          <m:t xml:space="preserve">p</m:t>
+        </m:r>
+      </m:oMath>
+      <w:r>
+        <w:rPr>
+          <w:rtl w:val="0"/>
+        </w:rPr>
+        <w:t xml:space="preserve">. The characteristic of this field is </w:t>
+      </w:r>
+      <m:oMath>
+        <m:r>
+          <w:rPr/>
+          <m:t xml:space="preserve">p</m:t>
+        </m:r>
+      </m:oMath>
+      <w:r>
+        <w:rPr>
+          <w:rtl w:val="0"/>
+        </w:rPr>
+        <w:t xml:space="preserve"> because adding 1 </w:t>
+      </w:r>
+      <m:oMath>
+        <m:r>
+          <w:rPr/>
+          <m:t xml:space="preserve">p</m:t>
+        </m:r>
+      </m:oMath>
+      <w:r>
+        <w:rPr>
+          <w:rtl w:val="0"/>
+        </w:rPr>
+        <w:t xml:space="preserve"> times yields 0 (because it equals p which is congruent to 0 mod p). The characteristic of a field </w:t>
       </w:r>
       <m:oMath>
         <m:sSub>
@@ -260,20 +326,54 @@
         <w:rPr>
           <w:rtl w:val="0"/>
         </w:rPr>
-        <w:t xml:space="preserve"> where q = p</w:t>
-      </w:r>
-      <w:r>
-        <w:rPr>
-          <w:vertAlign w:val="superscript"/>
-          <w:rtl w:val="0"/>
-        </w:rPr>
-        <w:t xml:space="preserve">r</w:t>
-      </w:r>
-      <w:r>
-        <w:rPr>
-          <w:rtl w:val="0"/>
-        </w:rPr>
-        <w:t xml:space="preserve"> is p.</w:t>
+        <w:t xml:space="preserve"> where </w:t>
+      </w:r>
+      <m:oMath>
+        <m:r>
+          <w:rPr/>
+          <m:t xml:space="preserve">q = </m:t>
+        </m:r>
+        <m:sSup>
+          <m:sSupPr>
+            <m:ctrlPr>
+              <w:rPr/>
+            </m:ctrlPr>
+          </m:sSupPr>
+          <m:e>
+            <m:r>
+              <w:rPr/>
+              <m:t xml:space="preserve">p</m:t>
+            </m:r>
+          </m:e>
+          <m:sup>
+            <m:r>
+              <w:rPr/>
+              <m:t xml:space="preserve">r</m:t>
+            </m:r>
+          </m:sup>
+        </m:sSup>
+        <m:r>
+          <w:rPr/>
+          <m:t xml:space="preserve"> </m:t>
+        </m:r>
+      </m:oMath>
+      <w:r>
+        <w:rPr>
+          <w:rtl w:val="0"/>
+        </w:rPr>
+        <w:t xml:space="preserve">is </w:t>
+      </w:r>
+      <m:oMath>
+        <m:r>
+          <w:rPr/>
+          <m:t xml:space="preserve">p</m:t>
+        </m:r>
+      </m:oMath>
+      <w:r>
+        <w:rPr>
+          <w:rtl w:val="0"/>
+        </w:rPr>
+        <w:t xml:space="preserve">.</w:t>
       </w:r>
     </w:p>
     <w:p>
@@ -285,7 +385,19 @@
         <w:rPr>
           <w:rtl w:val="0"/>
         </w:rPr>
-        <w:t xml:space="preserve">A quadratic residue is the remainder when a perfect square is reduced modulo p. To test if an element of the field  </w:t>
+        <w:t xml:space="preserve">A quadratic residue is the remainder when a perfect square is reduced modulo </w:t>
+      </w:r>
+      <m:oMath>
+        <m:r>
+          <w:rPr/>
+          <m:t xml:space="preserve">p</m:t>
+        </m:r>
+      </m:oMath>
+      <w:r>
+        <w:rPr>
+          <w:rtl w:val="0"/>
+        </w:rPr>
+        <w:t xml:space="preserve"> (it is congruent to a square). To test if an element of the field  </w:t>
       </w:r>
       <m:oMath>
         <m:sSub>
@@ -323,35 +435,32 @@
       </w:r>
       <w:r>
         <w:rPr>
-          <w:rFonts w:ascii="Arial Unicode MS" w:cs="Arial Unicode MS" w:eastAsia="Arial Unicode MS" w:hAnsi="Arial Unicode MS"/>
-          <w:rtl w:val="0"/>
-        </w:rPr>
-        <w:t xml:space="preserve">, +, ✕) is a perfect square, that is, there is an element b such that b</w:t>
-      </w:r>
-      <w:r>
-        <w:rPr>
-          <w:vertAlign w:val="superscript"/>
-          <w:rtl w:val="0"/>
-        </w:rPr>
-        <w:t xml:space="preserve">2</w:t>
-      </w:r>
-      <w:r>
-        <w:rPr>
-          <w:rtl w:val="0"/>
-        </w:rPr>
-        <w:t xml:space="preserve"> is congruent to a mod p, then raising both sides of the congruence by </w:t>
-      </w:r>
-      <m:oMath>
-        <m:r>
-          <w:rPr/>
-          <m:t xml:space="preserve">(p - 1) / 2</m:t>
-        </m:r>
-      </m:oMath>
-      <w:r>
-        <w:rPr>
-          <w:rtl w:val="0"/>
-        </w:rPr>
-        <w:t xml:space="preserve"> yields </w:t>
+          <w:rtl w:val="0"/>
+        </w:rPr>
+        <w:t xml:space="preserve">, +, </w:t>
+      </w:r>
+      <m:oMath>
+        <m:r>
+          <m:t>⋅</m:t>
+        </m:r>
+      </m:oMath>
+      <w:r>
+        <w:rPr>
+          <w:rtl w:val="0"/>
+        </w:rPr>
+        <w:t xml:space="preserve">) is a perfect square, that is, there is an element </w:t>
+      </w:r>
+      <m:oMath>
+        <m:r>
+          <w:rPr/>
+          <m:t xml:space="preserve">b</m:t>
+        </m:r>
+      </m:oMath>
+      <w:r>
+        <w:rPr>
+          <w:rtl w:val="0"/>
+        </w:rPr>
+        <w:t xml:space="preserve"> such that </w:t>
       </w:r>
       <m:oMath>
         <m:sSup>
@@ -369,27 +478,36 @@
           <m:sup>
             <m:r>
               <w:rPr/>
-              <m:t xml:space="preserve">p-1</m:t>
+              <m:t xml:space="preserve">2</m:t>
             </m:r>
           </m:sup>
         </m:sSup>
-      </m:oMath>
-      <w:r>
-        <w:rPr>
-          <w:rtl w:val="0"/>
-        </w:rPr>
-        <w:t xml:space="preserve"> </w:t>
-      </w:r>
-      <m:oMath>
-        <m:r>
+        <m:r>
+          <w:rPr/>
           <m:t>≡</m:t>
         </m:r>
-      </m:oMath>
-      <w:r>
-        <w:rPr>
-          <w:rtl w:val="0"/>
-        </w:rPr>
-        <w:t xml:space="preserve"> </w:t>
+        <m:r>
+          <w:rPr/>
+          <m:t xml:space="preserve"> a (mod p)</m:t>
+        </m:r>
+      </m:oMath>
+      <w:r>
+        <w:rPr>
+          <w:rtl w:val="0"/>
+        </w:rPr>
+        <w:t xml:space="preserve">, then raising both sides of the congruence by </w:t>
+      </w:r>
+      <m:oMath>
+        <m:r>
+          <w:rPr/>
+          <m:t xml:space="preserve">(p - 1) / 2</m:t>
+        </m:r>
+      </m:oMath>
+      <w:r>
+        <w:rPr>
+          <w:rtl w:val="0"/>
+        </w:rPr>
+        <w:t xml:space="preserve"> yields </w:t>
       </w:r>
       <m:oMath>
         <m:sSup>
@@ -401,13 +519,13 @@
           <m:e>
             <m:r>
               <w:rPr/>
-              <m:t xml:space="preserve">a</m:t>
+              <m:t xml:space="preserve">b</m:t>
             </m:r>
           </m:e>
           <m:sup>
             <m:r>
               <w:rPr/>
-              <m:t xml:space="preserve">(p-1)/2</m:t>
+              <m:t xml:space="preserve">p-1</m:t>
             </m:r>
           </m:sup>
         </m:sSup>
@@ -416,7 +534,18 @@
         <w:rPr>
           <w:rtl w:val="0"/>
         </w:rPr>
-        <w:t xml:space="preserve"> mod p. By Fermat’s little theorem which states that </w:t>
+        <w:t xml:space="preserve"> </w:t>
+      </w:r>
+      <m:oMath>
+        <m:r>
+          <m:t>≡</m:t>
+        </m:r>
+      </m:oMath>
+      <w:r>
+        <w:rPr>
+          <w:rtl w:val="0"/>
+        </w:rPr>
+        <w:t xml:space="preserve"> </w:t>
       </w:r>
       <m:oMath>
         <m:sSup>
@@ -428,18 +557,49 @@
           <m:e>
             <m:r>
               <w:rPr/>
-              <m:t xml:space="preserve">c</m:t>
+              <m:t xml:space="preserve">a</m:t>
             </m:r>
           </m:e>
           <m:sup>
             <m:r>
               <w:rPr/>
-              <m:t xml:space="preserve">p-1</m:t>
+              <m:t xml:space="preserve">(p-1)/2</m:t>
             </m:r>
           </m:sup>
         </m:sSup>
         <m:r>
           <w:rPr/>
+          <m:t xml:space="preserve"> (mod p)</m:t>
+        </m:r>
+      </m:oMath>
+      <w:r>
+        <w:rPr>
+          <w:rtl w:val="0"/>
+        </w:rPr>
+        <w:t xml:space="preserve">. By Fermat’s little theorem which states that </w:t>
+      </w:r>
+      <m:oMath>
+        <m:sSup>
+          <m:sSupPr>
+            <m:ctrlPr>
+              <w:rPr/>
+            </m:ctrlPr>
+          </m:sSupPr>
+          <m:e>
+            <m:r>
+              <w:rPr/>
+              <m:t xml:space="preserve">c</m:t>
+            </m:r>
+          </m:e>
+          <m:sup>
+            <m:r>
+              <w:rPr/>
+              <m:t xml:space="preserve">p-1</m:t>
+            </m:r>
+          </m:sup>
+        </m:sSup>
+        <m:r>
+          <w:rPr/>
           <m:t xml:space="preserve"> </m:t>
         </m:r>
         <m:r>
@@ -455,7 +615,31 @@
         <w:rPr>
           <w:rtl w:val="0"/>
         </w:rPr>
-        <w:t xml:space="preserve"> where c and p are relatively prime means that </w:t>
+        <w:t xml:space="preserve"> where </w:t>
+      </w:r>
+      <m:oMath>
+        <m:r>
+          <w:rPr/>
+          <m:t xml:space="preserve">c</m:t>
+        </m:r>
+      </m:oMath>
+      <w:r>
+        <w:rPr>
+          <w:rtl w:val="0"/>
+        </w:rPr>
+        <w:t xml:space="preserve"> and </w:t>
+      </w:r>
+      <m:oMath>
+        <m:r>
+          <w:rPr/>
+          <m:t xml:space="preserve">p</m:t>
+        </m:r>
+      </m:oMath>
+      <w:r>
+        <w:rPr>
+          <w:rtl w:val="0"/>
+        </w:rPr>
+        <w:t xml:space="preserve"> are relatively prime means that </w:t>
       </w:r>
       <m:oMath>
         <m:sSup>
@@ -574,7 +758,19 @@
         <w:rPr>
           <w:rtl w:val="0"/>
         </w:rPr>
-        <w:t xml:space="preserve">. A verifying example is if p = 7, then </w:t>
+        <w:t xml:space="preserve">. A verifying example is if </w:t>
+      </w:r>
+      <m:oMath>
+        <m:r>
+          <w:rPr/>
+          <m:t xml:space="preserve">p</m:t>
+        </m:r>
+      </m:oMath>
+      <w:r>
+        <w:rPr>
+          <w:rtl w:val="0"/>
+        </w:rPr>
+        <w:t xml:space="preserve"> = 7, then </w:t>
       </w:r>
       <m:oMath>
         <m:rad>
@@ -619,7 +815,19 @@
         <w:rPr>
           <w:rtl w:val="0"/>
         </w:rPr>
-        <w:t xml:space="preserve">. Testing if a = 2 is a square and if so what the square root is follows. </w:t>
+        <w:t xml:space="preserve">. Testing if </w:t>
+      </w:r>
+      <m:oMath>
+        <m:r>
+          <w:rPr/>
+          <m:t xml:space="preserve">a = 2</m:t>
+        </m:r>
+      </m:oMath>
+      <w:r>
+        <w:rPr>
+          <w:rtl w:val="0"/>
+        </w:rPr>
+        <w:t xml:space="preserve"> is a square and if so what the square root is follows. </w:t>
       </w:r>
       <m:oMath>
         <m:sSup>
@@ -815,7 +1023,19 @@
         <w:rPr>
           <w:rtl w:val="0"/>
         </w:rPr>
-        <w:t xml:space="preserve">’s elements is considered.</w:t>
+        <w:t xml:space="preserve">’s elements is considered (0, then 1, then … </w:t>
+      </w:r>
+      <m:oMath>
+        <m:r>
+          <w:rPr/>
+          <m:t xml:space="preserve">p -1</m:t>
+        </m:r>
+      </m:oMath>
+      <w:r>
+        <w:rPr>
+          <w:rtl w:val="0"/>
+        </w:rPr>
+        <w:t xml:space="preserve">).</w:t>
       </w:r>
     </w:p>
     <w:p>
@@ -1013,6 +1233,1245 @@
         <w:ind w:firstLine="720"/>
         <w:rPr/>
       </w:pPr>
+      <w:r>
+        <w:rPr>
+          <w:rtl w:val="0"/>
+        </w:rPr>
+      </w:r>
+    </w:p>
+    <w:p>
+      <w:pPr>
+        <w:ind w:left="0" w:firstLine="0"/>
+        <w:rPr>
+          <w:u w:val="single"/>
+        </w:rPr>
+      </w:pPr>
+      <w:r>
+        <w:rPr>
+          <w:u w:val="single"/>
+          <w:rtl w:val="0"/>
+        </w:rPr>
+        <w:t xml:space="preserve">Section 2.2 - Elliptic Curves</w:t>
+      </w:r>
+    </w:p>
+    <w:p>
+      <w:pPr>
+        <w:ind w:left="0" w:firstLine="0"/>
+        <w:rPr>
+          <w:u w:val="single"/>
+        </w:rPr>
+      </w:pPr>
+      <w:r>
+        <w:rPr>
+          <w:rtl w:val="0"/>
+        </w:rPr>
+      </w:r>
+    </w:p>
+    <w:p>
+      <w:pPr>
+        <w:ind w:left="0" w:firstLine="0"/>
+        <w:rPr/>
+      </w:pPr>
+      <w:r>
+        <w:rPr>
+          <w:rtl w:val="0"/>
+        </w:rPr>
+        <w:tab/>
+        <w:t xml:space="preserve">The class of function we are interested in for SQI</w:t>
+      </w:r>
+      <w:r>
+        <w:rPr>
+          <w:vertAlign w:val="subscript"/>
+          <w:rtl w:val="0"/>
+        </w:rPr>
+        <w:t xml:space="preserve">SIGN</w:t>
+      </w:r>
+      <w:r>
+        <w:rPr>
+          <w:rtl w:val="0"/>
+        </w:rPr>
+        <w:t xml:space="preserve"> are called elliptic curves. In particular, we are interested in so-called Montgomery curves over the field </w:t>
+      </w:r>
+      <m:oMath>
+        <m:sSub>
+          <m:sSubPr>
+            <m:ctrlPr>
+              <w:rPr/>
+            </m:ctrlPr>
+          </m:sSubPr>
+          <m:e>
+            <m:r>
+              <w:rPr/>
+              <m:t xml:space="preserve">F</m:t>
+            </m:r>
+          </m:e>
+          <m:sub>
+            <m:r>
+              <w:rPr/>
+              <m:t xml:space="preserve">q</m:t>
+            </m:r>
+          </m:sub>
+        </m:sSub>
+      </m:oMath>
+      <w:r>
+        <w:rPr>
+          <w:rtl w:val="0"/>
+        </w:rPr>
+        <w:t xml:space="preserve"> of the form:</w:t>
+      </w:r>
+    </w:p>
+    <w:p>
+      <w:pPr>
+        <w:ind w:left="0" w:firstLine="0"/>
+        <w:rPr/>
+      </w:pPr>
+      <m:oMath>
+        <m:r>
+          <w:rPr/>
+          <m:t xml:space="preserve">B</m:t>
+        </m:r>
+        <m:sSup>
+          <m:sSupPr>
+            <m:ctrlPr>
+              <w:rPr/>
+            </m:ctrlPr>
+          </m:sSupPr>
+          <m:e>
+            <m:r>
+              <w:rPr/>
+              <m:t xml:space="preserve">y</m:t>
+            </m:r>
+          </m:e>
+          <m:sup>
+            <m:r>
+              <w:rPr/>
+              <m:t xml:space="preserve">2</m:t>
+            </m:r>
+          </m:sup>
+        </m:sSup>
+        <m:r>
+          <w:rPr/>
+          <m:t xml:space="preserve"> = </m:t>
+        </m:r>
+        <m:sSup>
+          <m:sSupPr>
+            <m:ctrlPr>
+              <w:rPr/>
+            </m:ctrlPr>
+          </m:sSupPr>
+          <m:e>
+            <m:r>
+              <w:rPr/>
+              <m:t xml:space="preserve">x</m:t>
+            </m:r>
+          </m:e>
+          <m:sup>
+            <m:r>
+              <w:rPr/>
+              <m:t xml:space="preserve">3</m:t>
+            </m:r>
+          </m:sup>
+        </m:sSup>
+        <m:r>
+          <w:rPr/>
+          <m:t xml:space="preserve"> + A</m:t>
+        </m:r>
+        <m:sSup>
+          <m:sSupPr>
+            <m:ctrlPr>
+              <w:rPr/>
+            </m:ctrlPr>
+          </m:sSupPr>
+          <m:e>
+            <m:r>
+              <w:rPr/>
+              <m:t xml:space="preserve">x</m:t>
+            </m:r>
+          </m:e>
+          <m:sup>
+            <m:r>
+              <w:rPr/>
+              <m:t xml:space="preserve">2</m:t>
+            </m:r>
+          </m:sup>
+        </m:sSup>
+        <m:r>
+          <w:rPr/>
+          <m:t xml:space="preserve"> + x</m:t>
+        </m:r>
+      </m:oMath>
+      <w:r>
+        <w:rPr>
+          <w:rtl w:val="0"/>
+        </w:rPr>
+        <w:t xml:space="preserve">   where A and B are elements of the field that satisfy </w:t>
+      </w:r>
+      <m:oMath>
+        <m:r>
+          <w:rPr/>
+          <m:t xml:space="preserve">B(</m:t>
+        </m:r>
+        <m:sSup>
+          <m:sSupPr>
+            <m:ctrlPr>
+              <w:rPr/>
+            </m:ctrlPr>
+          </m:sSupPr>
+          <m:e>
+            <m:r>
+              <w:rPr/>
+              <m:t xml:space="preserve">A</m:t>
+            </m:r>
+          </m:e>
+          <m:sup>
+            <m:r>
+              <w:rPr/>
+              <m:t xml:space="preserve">2</m:t>
+            </m:r>
+          </m:sup>
+        </m:sSup>
+        <m:r>
+          <w:rPr/>
+          <m:t xml:space="preserve"> - 4) </m:t>
+        </m:r>
+        <m:r>
+          <w:rPr/>
+          <m:t>≠</m:t>
+        </m:r>
+        <m:r>
+          <w:rPr/>
+          <m:t xml:space="preserve"> 0</m:t>
+        </m:r>
+      </m:oMath>
+      <w:r>
+        <w:rPr>
+          <w:rFonts w:ascii="Arial Unicode MS" w:cs="Arial Unicode MS" w:eastAsia="Arial Unicode MS" w:hAnsi="Arial Unicode MS"/>
+          <w:rtl w:val="0"/>
+        </w:rPr>
+        <w:t xml:space="preserve">. In addition, we include a “point at infinity”, ∞. Two curves are isomorphic (there is a bijective mapping between them) if the mapping is of the form: </w:t>
+      </w:r>
+      <m:oMath>
+        <m:r>
+          <w:rPr/>
+          <m:t xml:space="preserve">(x, y) </m:t>
+        </m:r>
+        <m:r>
+          <w:rPr/>
+          <m:t>→</m:t>
+        </m:r>
+        <m:r>
+          <w:rPr/>
+          <m:t xml:space="preserve"> (D(x + R), Cy)</m:t>
+        </m:r>
+      </m:oMath>
+      <w:r>
+        <w:rPr>
+          <w:rtl w:val="0"/>
+        </w:rPr>
+        <w:t xml:space="preserve"> i.e. is linear since there is only shifting and scaling performed. Two elliptic curves are quadratic twists of one another if </w:t>
+      </w:r>
+      <m:oMath>
+        <m:r>
+          <w:rPr/>
+          <m:t xml:space="preserve">C = </m:t>
+        </m:r>
+        <m:rad>
+          <m:radPr>
+            <m:degHide m:val="1"/>
+            <m:ctrlPr>
+              <w:rPr/>
+            </m:ctrlPr>
+          </m:radPr>
+          <m:e>
+            <m:r>
+              <w:rPr/>
+              <m:t xml:space="preserve">B/B'</m:t>
+            </m:r>
+          </m:e>
+        </m:rad>
+      </m:oMath>
+      <w:r>
+        <w:rPr>
+          <w:rtl w:val="0"/>
+        </w:rPr>
+        <w:t xml:space="preserve"> where </w:t>
+      </w:r>
+      <m:oMath>
+        <m:r>
+          <w:rPr/>
+          <m:t xml:space="preserve">B'</m:t>
+        </m:r>
+      </m:oMath>
+      <w:r>
+        <w:rPr>
+          <w:rtl w:val="0"/>
+        </w:rPr>
+        <w:t xml:space="preserve"> is the leading coefficient on the </w:t>
+      </w:r>
+      <m:oMath>
+        <m:sSup>
+          <m:sSupPr>
+            <m:ctrlPr>
+              <w:rPr/>
+            </m:ctrlPr>
+          </m:sSupPr>
+          <m:e>
+            <m:r>
+              <w:rPr/>
+              <m:t xml:space="preserve">y</m:t>
+            </m:r>
+          </m:e>
+          <m:sup>
+            <m:r>
+              <w:rPr/>
+              <m:t xml:space="preserve">2</m:t>
+            </m:r>
+          </m:sup>
+        </m:sSup>
+      </m:oMath>
+      <w:r>
+        <w:rPr>
+          <w:rtl w:val="0"/>
+        </w:rPr>
+        <w:t xml:space="preserve"> term of the first curve.</w:t>
+      </w:r>
+    </w:p>
+    <w:p>
+      <w:pPr>
+        <w:ind w:left="0" w:firstLine="0"/>
+        <w:rPr/>
+      </w:pPr>
+      <w:r>
+        <w:rPr>
+          <w:rtl w:val="0"/>
+        </w:rPr>
+        <w:tab/>
+        <w:t xml:space="preserve">If N, the number of solutions to the elliptic curve, is congruent to:  </w:t>
+      </w:r>
+      <m:oMath>
+        <m:r>
+          <w:rPr/>
+          <m:t xml:space="preserve">1 mod char(</m:t>
+        </m:r>
+        <m:sSub>
+          <m:sSubPr>
+            <m:ctrlPr>
+              <w:rPr/>
+            </m:ctrlPr>
+          </m:sSubPr>
+          <m:e>
+            <m:r>
+              <w:rPr/>
+              <m:t xml:space="preserve">F</m:t>
+            </m:r>
+          </m:e>
+          <m:sub>
+            <m:r>
+              <w:rPr/>
+              <m:t xml:space="preserve">q</m:t>
+            </m:r>
+          </m:sub>
+        </m:sSub>
+        <m:r>
+          <w:rPr/>
+          <m:t xml:space="preserve">)</m:t>
+        </m:r>
+      </m:oMath>
+      <w:r>
+        <w:rPr>
+          <w:rtl w:val="0"/>
+        </w:rPr>
+        <w:t xml:space="preserve">, then the elliptic curve is called supersingular. We are concerned with the field </w:t>
+      </w:r>
+      <m:oMath>
+        <m:sSub>
+          <m:sSubPr>
+            <m:ctrlPr>
+              <w:rPr/>
+            </m:ctrlPr>
+          </m:sSubPr>
+          <m:e>
+            <m:r>
+              <w:rPr/>
+              <m:t xml:space="preserve">F</m:t>
+            </m:r>
+          </m:e>
+          <m:sub>
+            <m:sSup>
+              <m:sSupPr>
+                <m:ctrlPr>
+                  <w:rPr/>
+                </m:ctrlPr>
+              </m:sSupPr>
+              <m:e>
+                <m:r>
+                  <w:rPr/>
+                  <m:t xml:space="preserve">p</m:t>
+                </m:r>
+              </m:e>
+              <m:sup>
+                <m:r>
+                  <w:rPr/>
+                  <m:t xml:space="preserve">2</m:t>
+                </m:r>
+              </m:sup>
+            </m:sSup>
+          </m:sub>
+        </m:sSub>
+      </m:oMath>
+      <w:r>
+        <w:rPr>
+          <w:rtl w:val="0"/>
+        </w:rPr>
+        <w:t xml:space="preserve"> where </w:t>
+      </w:r>
+      <m:oMath>
+        <m:r>
+          <w:rPr/>
+          <m:t xml:space="preserve">p </m:t>
+        </m:r>
+        <m:r>
+          <w:rPr/>
+          <m:t>≡</m:t>
+        </m:r>
+        <m:r>
+          <w:rPr/>
+          <m:t xml:space="preserve"> 3 (mod 4)</m:t>
+        </m:r>
+      </m:oMath>
+      <w:r>
+        <w:rPr>
+          <w:rtl w:val="0"/>
+        </w:rPr>
+        <w:t xml:space="preserve"> so for instance if </w:t>
+      </w:r>
+      <m:oMath>
+        <m:r>
+          <w:rPr/>
+          <m:t xml:space="preserve">p = 7</m:t>
+        </m:r>
+      </m:oMath>
+      <w:r>
+        <w:rPr>
+          <w:rtl w:val="0"/>
+        </w:rPr>
+        <w:t xml:space="preserve">, the curve is supersingular if it has 1, 8, 15, … many solutions.</w:t>
+      </w:r>
+    </w:p>
+    <w:p>
+      <w:pPr>
+        <w:ind w:left="0" w:firstLine="0"/>
+        <w:rPr/>
+      </w:pPr>
+      <w:r>
+        <w:rPr>
+          <w:rtl w:val="0"/>
+        </w:rPr>
+        <w:tab/>
+        <w:t xml:space="preserve">Algorithm 1 (pg. 8) takes in an </w:t>
+      </w:r>
+      <m:oMath>
+        <m:r>
+          <w:rPr/>
+          <m:t xml:space="preserve">A</m:t>
+        </m:r>
+      </m:oMath>
+      <w:r>
+        <w:rPr>
+          <w:rtl w:val="0"/>
+        </w:rPr>
+        <w:t xml:space="preserve"> value (take B = 1 here for now) and outputs an </w:t>
+      </w:r>
+      <m:oMath>
+        <m:r>
+          <w:rPr/>
+          <m:t xml:space="preserve">A'</m:t>
+        </m:r>
+      </m:oMath>
+      <w:r>
+        <w:rPr>
+          <w:rtl w:val="0"/>
+        </w:rPr>
+        <w:t xml:space="preserve"> (which corresponds to a curve isomorphic to the curve corresponding to </w:t>
+      </w:r>
+      <m:oMath>
+        <m:r>
+          <w:rPr/>
+          <m:t xml:space="preserve">A</m:t>
+        </m:r>
+      </m:oMath>
+      <w:r>
+        <w:rPr>
+          <w:rtl w:val="0"/>
+        </w:rPr>
+        <w:t xml:space="preserve">) and the isomorphic mapping itself.</w:t>
+      </w:r>
+    </w:p>
+    <w:p>
+      <w:pPr>
+        <w:ind w:left="0" w:firstLine="0"/>
+        <w:rPr/>
+      </w:pPr>
+      <w:r>
+        <w:rPr>
+          <w:rtl w:val="0"/>
+        </w:rPr>
+        <w:tab/>
+        <w:t xml:space="preserve">A very interesting fact is that we can define an addition operation that when paired with the set of points on the Montgomery curve form an abelian group! For an elliptic curve if a line intersects it at two points, then it must intersect it at a third point given that tangent points are counted twice and the aforementioned “point at infinity” is the third point for vertical lines of intersection. Addition can be defined as follows. The “point at infinity” serves as the additive identity so if </w:t>
+      </w:r>
+      <m:oMath>
+        <m:r>
+          <w:rPr/>
+          <m:t xml:space="preserve">P</m:t>
+        </m:r>
+      </m:oMath>
+      <w:r>
+        <w:rPr>
+          <w:rtl w:val="0"/>
+        </w:rPr>
+        <w:t xml:space="preserve"> is a point on the curve, </w:t>
+      </w:r>
+      <m:oMath>
+        <m:r>
+          <w:rPr/>
+          <m:t xml:space="preserve">P + ∞ = ∞ + P = P</m:t>
+        </m:r>
+      </m:oMath>
+      <w:r>
+        <w:rPr>
+          <w:rtl w:val="0"/>
+        </w:rPr>
+        <w:t xml:space="preserve">. Now to add two general points on the curve, draw a line of intersection through the two points, </w:t>
+      </w:r>
+      <m:oMath>
+        <m:sSub>
+          <m:sSubPr>
+            <m:ctrlPr>
+              <w:rPr/>
+            </m:ctrlPr>
+          </m:sSubPr>
+          <m:e>
+            <m:r>
+              <w:rPr/>
+              <m:t xml:space="preserve">P</m:t>
+            </m:r>
+          </m:e>
+          <m:sub>
+            <m:r>
+              <w:rPr/>
+              <m:t xml:space="preserve">1</m:t>
+            </m:r>
+          </m:sub>
+        </m:sSub>
+      </m:oMath>
+      <m:oMath/>
+      <w:r>
+        <w:rPr>
+          <w:rtl w:val="0"/>
+        </w:rPr>
+        <w:t xml:space="preserve">and </w:t>
+      </w:r>
+      <m:oMath>
+        <m:sSub>
+          <m:sSubPr>
+            <m:ctrlPr>
+              <w:rPr/>
+            </m:ctrlPr>
+          </m:sSubPr>
+          <m:e>
+            <m:r>
+              <w:rPr/>
+              <m:t xml:space="preserve">P</m:t>
+            </m:r>
+          </m:e>
+          <m:sub>
+            <m:r>
+              <w:rPr/>
+              <m:t xml:space="preserve">2</m:t>
+            </m:r>
+          </m:sub>
+        </m:sSub>
+      </m:oMath>
+      <w:r>
+        <w:rPr>
+          <w:rtl w:val="0"/>
+        </w:rPr>
+        <w:t xml:space="preserve">. The third point of intersection, </w:t>
+      </w:r>
+      <m:oMath>
+        <m:sSub>
+          <m:sSubPr>
+            <m:ctrlPr>
+              <w:rPr/>
+            </m:ctrlPr>
+          </m:sSubPr>
+          <m:e>
+            <m:r>
+              <w:rPr/>
+              <m:t xml:space="preserve">P</m:t>
+            </m:r>
+          </m:e>
+          <m:sub>
+            <m:r>
+              <w:rPr/>
+              <m:t xml:space="preserve">3</m:t>
+            </m:r>
+          </m:sub>
+        </m:sSub>
+      </m:oMath>
+      <w:r>
+        <w:rPr>
+          <w:rtl w:val="0"/>
+        </w:rPr>
+        <w:t xml:space="preserve">, is defined as -</w:t>
+      </w:r>
+      <m:oMath>
+        <m:r>
+          <w:rPr/>
+          <m:t xml:space="preserve">(</m:t>
+        </m:r>
+        <m:sSub>
+          <m:sSubPr>
+            <m:ctrlPr>
+              <w:rPr/>
+            </m:ctrlPr>
+          </m:sSubPr>
+          <m:e>
+            <m:r>
+              <w:rPr/>
+              <m:t xml:space="preserve">P</m:t>
+            </m:r>
+          </m:e>
+          <m:sub>
+            <m:r>
+              <w:rPr/>
+              <m:t xml:space="preserve">1</m:t>
+            </m:r>
+          </m:sub>
+        </m:sSub>
+        <m:r>
+          <w:rPr/>
+          <m:t xml:space="preserve"> + </m:t>
+        </m:r>
+        <m:sSub>
+          <m:sSubPr>
+            <m:ctrlPr>
+              <w:rPr/>
+            </m:ctrlPr>
+          </m:sSubPr>
+          <m:e>
+            <m:r>
+              <w:rPr/>
+              <m:t xml:space="preserve">P</m:t>
+            </m:r>
+          </m:e>
+          <m:sub>
+            <m:r>
+              <w:rPr/>
+              <m:t xml:space="preserve">2</m:t>
+            </m:r>
+          </m:sub>
+        </m:sSub>
+        <m:r>
+          <w:rPr/>
+          <m:t xml:space="preserve">)</m:t>
+        </m:r>
+      </m:oMath>
+      <w:r>
+        <w:rPr>
+          <w:rtl w:val="0"/>
+        </w:rPr>
+        <w:t xml:space="preserve">. So the three points,</w:t>
+      </w:r>
+      <m:oMath>
+        <m:r>
+          <w:rPr/>
+          <m:t xml:space="preserve"> </m:t>
+        </m:r>
+        <m:sSub>
+          <m:sSubPr>
+            <m:ctrlPr>
+              <w:rPr/>
+            </m:ctrlPr>
+          </m:sSubPr>
+          <m:e>
+            <m:r>
+              <w:rPr/>
+              <m:t xml:space="preserve">P</m:t>
+            </m:r>
+          </m:e>
+          <m:sub>
+            <m:r>
+              <w:rPr/>
+              <m:t xml:space="preserve">1</m:t>
+            </m:r>
+          </m:sub>
+        </m:sSub>
+      </m:oMath>
+      <w:r>
+        <w:rPr>
+          <w:rtl w:val="0"/>
+        </w:rPr>
+        <w:t xml:space="preserve">, </w:t>
+      </w:r>
+      <m:oMath>
+        <m:sSub>
+          <m:sSubPr>
+            <m:ctrlPr>
+              <w:rPr/>
+            </m:ctrlPr>
+          </m:sSubPr>
+          <m:e>
+            <m:r>
+              <w:rPr/>
+              <m:t xml:space="preserve">P</m:t>
+            </m:r>
+          </m:e>
+          <m:sub>
+            <m:r>
+              <w:rPr/>
+              <m:t xml:space="preserve">2</m:t>
+            </m:r>
+          </m:sub>
+        </m:sSub>
+      </m:oMath>
+      <w:r>
+        <w:rPr>
+          <w:rtl w:val="0"/>
+        </w:rPr>
+        <w:t xml:space="preserve">, -</w:t>
+      </w:r>
+      <m:oMath>
+        <m:r>
+          <w:rPr/>
+          <m:t xml:space="preserve">(</m:t>
+        </m:r>
+        <m:sSub>
+          <m:sSubPr>
+            <m:ctrlPr>
+              <w:rPr/>
+            </m:ctrlPr>
+          </m:sSubPr>
+          <m:e>
+            <m:r>
+              <w:rPr/>
+              <m:t xml:space="preserve">P</m:t>
+            </m:r>
+          </m:e>
+          <m:sub>
+            <m:r>
+              <w:rPr/>
+              <m:t xml:space="preserve">1</m:t>
+            </m:r>
+          </m:sub>
+        </m:sSub>
+        <m:r>
+          <w:rPr/>
+          <m:t xml:space="preserve"> + </m:t>
+        </m:r>
+        <m:sSub>
+          <m:sSubPr>
+            <m:ctrlPr>
+              <w:rPr/>
+            </m:ctrlPr>
+          </m:sSubPr>
+          <m:e>
+            <m:r>
+              <w:rPr/>
+              <m:t xml:space="preserve">P</m:t>
+            </m:r>
+          </m:e>
+          <m:sub>
+            <m:r>
+              <w:rPr/>
+              <m:t xml:space="preserve">2</m:t>
+            </m:r>
+          </m:sub>
+        </m:sSub>
+        <m:r>
+          <w:rPr/>
+          <m:t xml:space="preserve">)</m:t>
+        </m:r>
+      </m:oMath>
+      <w:r>
+        <w:rPr>
+          <w:rtl w:val="0"/>
+        </w:rPr>
+        <w:t xml:space="preserve"> add to “zero” which here is the additive identity, </w:t>
+      </w:r>
+      <m:oMath>
+        <m:r>
+          <w:rPr/>
+          <m:t xml:space="preserve">∞</m:t>
+        </m:r>
+      </m:oMath>
+      <w:r>
+        <w:rPr>
+          <w:rtl w:val="0"/>
+        </w:rPr>
+        <w:t xml:space="preserve">. This will always be true. Reflecting this point over the x-axis yields the additive inverse </w:t>
+      </w:r>
+      <m:oMath>
+        <m:r>
+          <w:rPr/>
+          <m:t xml:space="preserve">(</m:t>
+        </m:r>
+        <m:sSub>
+          <m:sSubPr>
+            <m:ctrlPr>
+              <w:rPr/>
+            </m:ctrlPr>
+          </m:sSubPr>
+          <m:e>
+            <m:r>
+              <w:rPr/>
+              <m:t xml:space="preserve">P</m:t>
+            </m:r>
+          </m:e>
+          <m:sub>
+            <m:r>
+              <w:rPr/>
+              <m:t xml:space="preserve">1</m:t>
+            </m:r>
+          </m:sub>
+        </m:sSub>
+        <m:r>
+          <w:rPr/>
+          <m:t xml:space="preserve"> + </m:t>
+        </m:r>
+        <m:sSub>
+          <m:sSubPr>
+            <m:ctrlPr>
+              <w:rPr/>
+            </m:ctrlPr>
+          </m:sSubPr>
+          <m:e>
+            <m:r>
+              <w:rPr/>
+              <m:t xml:space="preserve">P</m:t>
+            </m:r>
+          </m:e>
+          <m:sub>
+            <m:r>
+              <w:rPr/>
+              <m:t xml:space="preserve">2</m:t>
+            </m:r>
+          </m:sub>
+        </m:sSub>
+        <m:r>
+          <w:rPr/>
+          <m:t xml:space="preserve">)</m:t>
+        </m:r>
+      </m:oMath>
+      <w:r>
+        <w:rPr>
+          <w:rtl w:val="0"/>
+        </w:rPr>
+        <w:t xml:space="preserve">, the desired sum (this is because a vertical line through -</w:t>
+      </w:r>
+      <m:oMath>
+        <m:r>
+          <w:rPr/>
+          <m:t xml:space="preserve">(</m:t>
+        </m:r>
+        <m:sSub>
+          <m:sSubPr>
+            <m:ctrlPr>
+              <w:rPr/>
+            </m:ctrlPr>
+          </m:sSubPr>
+          <m:e>
+            <m:r>
+              <w:rPr/>
+              <m:t xml:space="preserve">P</m:t>
+            </m:r>
+          </m:e>
+          <m:sub>
+            <m:r>
+              <w:rPr/>
+              <m:t xml:space="preserve">1</m:t>
+            </m:r>
+          </m:sub>
+        </m:sSub>
+        <m:r>
+          <w:rPr/>
+          <m:t xml:space="preserve"> + </m:t>
+        </m:r>
+        <m:sSub>
+          <m:sSubPr>
+            <m:ctrlPr>
+              <w:rPr/>
+            </m:ctrlPr>
+          </m:sSubPr>
+          <m:e>
+            <m:r>
+              <w:rPr/>
+              <m:t xml:space="preserve">P</m:t>
+            </m:r>
+          </m:e>
+          <m:sub>
+            <m:r>
+              <w:rPr/>
+              <m:t xml:space="preserve">2</m:t>
+            </m:r>
+          </m:sub>
+        </m:sSub>
+        <m:r>
+          <w:rPr/>
+          <m:t xml:space="preserve">)</m:t>
+        </m:r>
+      </m:oMath>
+      <w:r>
+        <w:rPr>
+          <w:rtl w:val="0"/>
+        </w:rPr>
+        <w:t xml:space="preserve"> and </w:t>
+      </w:r>
+      <m:oMath>
+        <m:r>
+          <w:rPr/>
+          <m:t xml:space="preserve">(</m:t>
+        </m:r>
+        <m:sSub>
+          <m:sSubPr>
+            <m:ctrlPr>
+              <w:rPr/>
+            </m:ctrlPr>
+          </m:sSubPr>
+          <m:e>
+            <m:r>
+              <w:rPr/>
+              <m:t xml:space="preserve">P</m:t>
+            </m:r>
+          </m:e>
+          <m:sub>
+            <m:r>
+              <w:rPr/>
+              <m:t xml:space="preserve">1</m:t>
+            </m:r>
+          </m:sub>
+        </m:sSub>
+        <m:r>
+          <w:rPr/>
+          <m:t xml:space="preserve"> + </m:t>
+        </m:r>
+        <m:sSub>
+          <m:sSubPr>
+            <m:ctrlPr>
+              <w:rPr/>
+            </m:ctrlPr>
+          </m:sSubPr>
+          <m:e>
+            <m:r>
+              <w:rPr/>
+              <m:t xml:space="preserve">P</m:t>
+            </m:r>
+          </m:e>
+          <m:sub>
+            <m:r>
+              <w:rPr/>
+              <m:t xml:space="preserve">2</m:t>
+            </m:r>
+          </m:sub>
+        </m:sSub>
+        <m:r>
+          <w:rPr/>
+          <m:t xml:space="preserve">)</m:t>
+        </m:r>
+      </m:oMath>
+      <w:r>
+        <w:rPr>
+          <w:rtl w:val="0"/>
+        </w:rPr>
+        <w:t xml:space="preserve"> also intersect the point at infinity, </w:t>
+      </w:r>
+      <m:oMath>
+        <m:r>
+          <w:rPr/>
+          <m:t xml:space="preserve">∞</m:t>
+        </m:r>
+      </m:oMath>
+      <w:r>
+        <w:rPr>
+          <w:rtl w:val="0"/>
+        </w:rPr>
+        <w:t xml:space="preserve"> and the three points should sum to “zero” as they do:  -</w:t>
+      </w:r>
+      <m:oMath>
+        <m:r>
+          <w:rPr/>
+          <m:t xml:space="preserve">(</m:t>
+        </m:r>
+        <m:sSub>
+          <m:sSubPr>
+            <m:ctrlPr>
+              <w:rPr/>
+            </m:ctrlPr>
+          </m:sSubPr>
+          <m:e>
+            <m:r>
+              <w:rPr/>
+              <m:t xml:space="preserve">P</m:t>
+            </m:r>
+          </m:e>
+          <m:sub>
+            <m:r>
+              <w:rPr/>
+              <m:t xml:space="preserve">1</m:t>
+            </m:r>
+          </m:sub>
+        </m:sSub>
+        <m:r>
+          <w:rPr/>
+          <m:t xml:space="preserve"> + </m:t>
+        </m:r>
+        <m:sSub>
+          <m:sSubPr>
+            <m:ctrlPr>
+              <w:rPr/>
+            </m:ctrlPr>
+          </m:sSubPr>
+          <m:e>
+            <m:r>
+              <w:rPr/>
+              <m:t xml:space="preserve">P</m:t>
+            </m:r>
+          </m:e>
+          <m:sub>
+            <m:r>
+              <w:rPr/>
+              <m:t xml:space="preserve">2</m:t>
+            </m:r>
+          </m:sub>
+        </m:sSub>
+        <m:r>
+          <w:rPr/>
+          <m:t xml:space="preserve">)</m:t>
+        </m:r>
+      </m:oMath>
+      <w:r>
+        <w:rPr>
+          <w:rtl w:val="0"/>
+        </w:rPr>
+        <w:t xml:space="preserve"> + </w:t>
+      </w:r>
+      <m:oMath>
+        <m:r>
+          <w:rPr/>
+          <m:t xml:space="preserve">(</m:t>
+        </m:r>
+        <m:sSub>
+          <m:sSubPr>
+            <m:ctrlPr>
+              <w:rPr/>
+            </m:ctrlPr>
+          </m:sSubPr>
+          <m:e>
+            <m:r>
+              <w:rPr/>
+              <m:t xml:space="preserve">P</m:t>
+            </m:r>
+          </m:e>
+          <m:sub>
+            <m:r>
+              <w:rPr/>
+              <m:t xml:space="preserve">1</m:t>
+            </m:r>
+          </m:sub>
+        </m:sSub>
+        <m:r>
+          <w:rPr/>
+          <m:t xml:space="preserve"> + </m:t>
+        </m:r>
+        <m:sSub>
+          <m:sSubPr>
+            <m:ctrlPr>
+              <w:rPr/>
+            </m:ctrlPr>
+          </m:sSubPr>
+          <m:e>
+            <m:r>
+              <w:rPr/>
+              <m:t xml:space="preserve">P</m:t>
+            </m:r>
+          </m:e>
+          <m:sub>
+            <m:r>
+              <w:rPr/>
+              <m:t xml:space="preserve">2</m:t>
+            </m:r>
+          </m:sub>
+        </m:sSub>
+        <m:r>
+          <w:rPr/>
+          <m:t xml:space="preserve">)</m:t>
+        </m:r>
+      </m:oMath>
+      <w:r>
+        <w:rPr>
+          <w:rtl w:val="0"/>
+        </w:rPr>
+        <w:t xml:space="preserve"> + </w:t>
+      </w:r>
+      <m:oMath>
+        <m:r>
+          <w:rPr/>
+          <m:t xml:space="preserve">∞</m:t>
+        </m:r>
+      </m:oMath>
+      <w:r>
+        <w:rPr>
+          <w:rtl w:val="0"/>
+        </w:rPr>
+        <w:t xml:space="preserve"> = </w:t>
+      </w:r>
+      <m:oMath>
+        <m:r>
+          <w:rPr/>
+          <m:t xml:space="preserve">∞</m:t>
+        </m:r>
+      </m:oMath>
+      <w:r>
+        <w:rPr>
+          <w:rtl w:val="0"/>
+        </w:rPr>
+        <w:t xml:space="preserve"> again because the point at infinity is the additive identity). The rule is closed because it always results in a point on the curve. The addition rule is commutative because the order of points of intersection doesn’t matter. Associativity turns out to also be true. Because of these properties, the points on the Montgomery curve with the defined addition operation truly do form an abelian group.</w:t>
+      </w:r>
+    </w:p>
+    <w:p>
+      <w:pPr>
+        <w:ind w:left="0" w:firstLine="720"/>
+        <w:rPr/>
+      </w:pPr>
+      <w:r>
+        <w:rPr>
+          <w:rtl w:val="0"/>
+        </w:rPr>
+        <w:t xml:space="preserve">Point doubling can be achieved by drawing the tangent line to the curve at the desired point, finding the third point of intersection (since the tangent point counts as two points), and reflecting as before. Note that by this definition a vertical tangent yields </w:t>
+      </w:r>
+      <m:oMath>
+        <m:r>
+          <w:rPr/>
+          <m:t xml:space="preserve">P = -P</m:t>
+        </m:r>
+      </m:oMath>
+      <w:r>
+        <w:rPr>
+          <w:rtl w:val="0"/>
+        </w:rPr>
+        <w:t xml:space="preserve"> (because this occurs on the x-axis) and </w:t>
+      </w:r>
+      <m:oMath>
+        <m:r>
+          <w:rPr/>
+          <m:t xml:space="preserve">P + -P +∞ = ∞</m:t>
+        </m:r>
+      </m:oMath>
+      <w:r>
+        <w:rPr>
+          <w:rtl w:val="0"/>
+        </w:rPr>
+        <w:t xml:space="preserve"> (by the addition law) so </w:t>
+      </w:r>
+      <m:oMath>
+        <m:d>
+          <m:dPr>
+            <m:begChr m:val="["/>
+            <m:endChr m:val="]"/>
+            <m:ctrlPr>
+              <w:rPr/>
+            </m:ctrlPr>
+          </m:dPr>
+          <m:e>
+            <m:r>
+              <w:rPr/>
+              <m:t xml:space="preserve">2</m:t>
+            </m:r>
+          </m:e>
+        </m:d>
+        <m:r>
+          <w:rPr/>
+          <m:t xml:space="preserve">P =∞</m:t>
+        </m:r>
+      </m:oMath>
+      <w:r>
+        <w:rPr>
+          <w:rtl w:val="0"/>
+        </w:rPr>
+        <w:t xml:space="preserve">. General scalar multiplication can be achieved with repeated addition, that is, summing copies of the point:  </w:t>
+      </w:r>
+      <m:oMath>
+        <m:d>
+          <m:dPr>
+            <m:begChr m:val="["/>
+            <m:endChr m:val="]"/>
+            <m:ctrlPr>
+              <w:rPr/>
+            </m:ctrlPr>
+          </m:dPr>
+          <m:e>
+            <m:r>
+              <w:rPr/>
+              <m:t xml:space="preserve">k</m:t>
+            </m:r>
+          </m:e>
+        </m:d>
+        <m:r>
+          <w:rPr/>
+          <m:t xml:space="preserve">P = P + P + ... + P</m:t>
+        </m:r>
+      </m:oMath>
+      <w:r>
+        <w:rPr>
+          <w:rtl w:val="0"/>
+        </w:rPr>
+        <w:t xml:space="preserve">, using doubling and addition as defined above. The order of a point  is the smallest positive integer </w:t>
+      </w:r>
+      <m:oMath>
+        <m:r>
+          <w:rPr/>
+          <m:t xml:space="preserve">m</m:t>
+        </m:r>
+      </m:oMath>
+      <w:r>
+        <w:rPr>
+          <w:rtl w:val="0"/>
+        </w:rPr>
+        <w:t xml:space="preserve"> such that </w:t>
+      </w:r>
+      <m:oMath>
+        <m:d>
+          <m:dPr>
+            <m:begChr m:val="["/>
+            <m:endChr m:val="]"/>
+            <m:ctrlPr>
+              <w:rPr/>
+            </m:ctrlPr>
+          </m:dPr>
+          <m:e>
+            <m:r>
+              <w:rPr/>
+              <m:t xml:space="preserve">m</m:t>
+            </m:r>
+          </m:e>
+        </m:d>
+        <m:r>
+          <w:rPr/>
+          <m:t xml:space="preserve">P = </m:t>
+        </m:r>
+      </m:oMath>
+      <m:oMath>
+        <m:r>
+          <w:rPr/>
+          <m:t xml:space="preserve">∞</m:t>
+        </m:r>
+      </m:oMath>
+      <w:r>
+        <w:rPr>
+          <w:rtl w:val="0"/>
+        </w:rPr>
+        <w:t xml:space="preserve">. This geometric definition of addition can be translated to a coordinate-based algebraic one using the formulas on (pg. 9).</w:t>
+      </w:r>
       <w:r>
         <w:rPr>
           <w:rtl w:val="0"/>

</xml_diff>